<commit_message>
update documents of the back the development
</commit_message>
<xml_diff>
--- a/文档/基于SpringBoot+Vue的多用户博客管理平台.docx
+++ b/文档/基于SpringBoot+Vue的多用户博客管理平台.docx
@@ -459,9 +459,6 @@
     <w:p>
       <w:pPr>
         <w:ind w:firstLine="480"/>
-        <w:rPr>
-          <w:rFonts w:hint="eastAsia"/>
-        </w:rPr>
       </w:pPr>
     </w:p>
     <w:p>
@@ -525,7 +522,6 @@
         <w:spacing w:line="240" w:lineRule="atLeast"/>
         <w:ind w:firstLineChars="0" w:firstLine="0"/>
         <w:rPr>
-          <w:rFonts w:hint="eastAsia"/>
           <w:spacing w:val="22"/>
           <w:kern w:val="0"/>
           <w:szCs w:val="24"/>
@@ -671,7 +667,7 @@
         <w:ind w:firstLineChars="100" w:firstLine="240"/>
         <w:jc w:val="left"/>
         <w:rPr>
-          <w:rFonts w:ascii="Times New Roman" w:hAnsi="Times New Roman" w:cs="Times New Roman" w:hint="eastAsia"/>
+          <w:rFonts w:ascii="Times New Roman" w:hAnsi="Times New Roman" w:cs="Times New Roman"/>
           <w:szCs w:val="24"/>
         </w:rPr>
       </w:pPr>
@@ -688,7 +684,7 @@
         <w:ind w:firstLineChars="100" w:firstLine="240"/>
         <w:jc w:val="left"/>
         <w:rPr>
-          <w:rFonts w:ascii="Times New Roman" w:hAnsi="Times New Roman" w:cs="Times New Roman" w:hint="eastAsia"/>
+          <w:rFonts w:ascii="Times New Roman" w:hAnsi="Times New Roman" w:cs="Times New Roman"/>
           <w:szCs w:val="24"/>
         </w:rPr>
       </w:pPr>
@@ -737,7 +733,7 @@
         <w:ind w:firstLineChars="100" w:firstLine="240"/>
         <w:jc w:val="left"/>
         <w:rPr>
-          <w:rFonts w:ascii="Times New Roman" w:hAnsi="Times New Roman" w:cs="Times New Roman" w:hint="eastAsia"/>
+          <w:rFonts w:ascii="Times New Roman" w:hAnsi="Times New Roman" w:cs="Times New Roman"/>
           <w:szCs w:val="24"/>
         </w:rPr>
       </w:pPr>
@@ -827,7 +823,7 @@
         <w:ind w:firstLineChars="100" w:firstLine="241"/>
         <w:jc w:val="left"/>
         <w:rPr>
-          <w:rFonts w:ascii="Times New Roman" w:hAnsi="Times New Roman" w:cs="Times New Roman" w:hint="eastAsia"/>
+          <w:rFonts w:ascii="Times New Roman" w:hAnsi="Times New Roman" w:cs="Times New Roman"/>
           <w:szCs w:val="24"/>
         </w:rPr>
       </w:pPr>
@@ -921,7 +917,7 @@
         <w:ind w:firstLine="640"/>
         <w:jc w:val="center"/>
         <w:rPr>
-          <w:rFonts w:ascii="黑体" w:eastAsia="黑体" w:hint="eastAsia"/>
+          <w:rFonts w:ascii="黑体" w:eastAsia="黑体"/>
           <w:sz w:val="32"/>
           <w:szCs w:val="32"/>
         </w:rPr>
@@ -966,7 +962,7 @@
         </w:rPr>
         <w:fldChar w:fldCharType="separate"/>
       </w:r>
-      <w:hyperlink w:anchor="_Toc76403844" w:history="1">
+      <w:hyperlink w:anchor="_Toc76492318" w:history="1">
         <w:r>
           <w:rPr>
             <w:rStyle w:val="a4"/>
@@ -979,14 +975,7 @@
             <w:rStyle w:val="a4"/>
             <w:noProof/>
           </w:rPr>
-          <w:t>引</w:t>
-        </w:r>
-        <w:r>
-          <w:rPr>
-            <w:rStyle w:val="a4"/>
-            <w:noProof/>
-          </w:rPr>
-          <w:t>言</w:t>
+          <w:t>引言</w:t>
         </w:r>
         <w:r>
           <w:rPr>
@@ -1007,7 +996,7 @@
             <w:noProof/>
             <w:webHidden/>
           </w:rPr>
-          <w:instrText xml:space="preserve"> PAGEREF _Toc76403844 \h </w:instrText>
+          <w:instrText xml:space="preserve"> PAGEREF _Toc76492318 \h </w:instrText>
         </w:r>
         <w:r>
           <w:rPr>
@@ -1053,7 +1042,7 @@
           <w:szCs w:val="24"/>
         </w:rPr>
       </w:pPr>
-      <w:hyperlink w:anchor="_Toc76403845" w:history="1">
+      <w:hyperlink w:anchor="_Toc76492319" w:history="1">
         <w:r>
           <w:rPr>
             <w:rStyle w:val="a4"/>
@@ -1101,7 +1090,7 @@
             <w:noProof/>
             <w:webHidden/>
           </w:rPr>
-          <w:instrText xml:space="preserve"> PAGEREF _Toc76403845 \h </w:instrText>
+          <w:instrText xml:space="preserve"> PAGEREF _Toc76492319 \h </w:instrText>
         </w:r>
         <w:r>
           <w:rPr>
@@ -1147,7 +1136,7 @@
           <w:szCs w:val="24"/>
         </w:rPr>
       </w:pPr>
-      <w:hyperlink w:anchor="_Toc76403846" w:history="1">
+      <w:hyperlink w:anchor="_Toc76492320" w:history="1">
         <w:r>
           <w:rPr>
             <w:rStyle w:val="a4"/>
@@ -1195,7 +1184,7 @@
             <w:noProof/>
             <w:webHidden/>
           </w:rPr>
-          <w:instrText xml:space="preserve"> PAGEREF _Toc76403846 \h </w:instrText>
+          <w:instrText xml:space="preserve"> PAGEREF _Toc76492320 \h </w:instrText>
         </w:r>
         <w:r>
           <w:rPr>
@@ -1241,7 +1230,7 @@
           <w:szCs w:val="24"/>
         </w:rPr>
       </w:pPr>
-      <w:hyperlink w:anchor="_Toc76403847" w:history="1">
+      <w:hyperlink w:anchor="_Toc76492321" w:history="1">
         <w:r>
           <w:rPr>
             <w:rStyle w:val="a4"/>
@@ -1289,7 +1278,7 @@
             <w:noProof/>
             <w:webHidden/>
           </w:rPr>
-          <w:instrText xml:space="preserve"> PAGEREF _Toc76403847 \h </w:instrText>
+          <w:instrText xml:space="preserve"> PAGEREF _Toc76492321 \h </w:instrText>
         </w:r>
         <w:r>
           <w:rPr>
@@ -1309,7 +1298,7 @@
             <w:noProof/>
             <w:webHidden/>
           </w:rPr>
-          <w:t>7</w:t>
+          <w:t>8</w:t>
         </w:r>
         <w:r>
           <w:rPr>
@@ -1335,7 +1324,7 @@
           <w:szCs w:val="24"/>
         </w:rPr>
       </w:pPr>
-      <w:hyperlink w:anchor="_Toc76403848" w:history="1">
+      <w:hyperlink w:anchor="_Toc76492322" w:history="1">
         <w:r>
           <w:rPr>
             <w:rStyle w:val="a4"/>
@@ -1369,7 +1358,7 @@
             <w:noProof/>
             <w:webHidden/>
           </w:rPr>
-          <w:instrText xml:space="preserve"> PAGEREF _Toc76403848 \h </w:instrText>
+          <w:instrText xml:space="preserve"> PAGEREF _Toc76492322 \h </w:instrText>
         </w:r>
         <w:r>
           <w:rPr>
@@ -1389,7 +1378,7 @@
             <w:noProof/>
             <w:webHidden/>
           </w:rPr>
-          <w:t>7</w:t>
+          <w:t>9</w:t>
         </w:r>
         <w:r>
           <w:rPr>
@@ -1415,7 +1404,7 @@
           <w:szCs w:val="24"/>
         </w:rPr>
       </w:pPr>
-      <w:hyperlink w:anchor="_Toc76403849" w:history="1">
+      <w:hyperlink w:anchor="_Toc76492323" w:history="1">
         <w:r>
           <w:rPr>
             <w:rStyle w:val="a4"/>
@@ -1463,7 +1452,7 @@
             <w:noProof/>
             <w:webHidden/>
           </w:rPr>
-          <w:instrText xml:space="preserve"> PAGEREF _Toc76403849 \h </w:instrText>
+          <w:instrText xml:space="preserve"> PAGEREF _Toc76492323 \h </w:instrText>
         </w:r>
         <w:r>
           <w:rPr>
@@ -1483,7 +1472,7 @@
             <w:noProof/>
             <w:webHidden/>
           </w:rPr>
-          <w:t>7</w:t>
+          <w:t>9</w:t>
         </w:r>
         <w:r>
           <w:rPr>
@@ -1508,14 +1497,14 @@
           <w:szCs w:val="24"/>
         </w:rPr>
       </w:pPr>
-      <w:hyperlink w:anchor="_Toc76403850" w:history="1">
+      <w:hyperlink w:anchor="_Toc76492324" w:history="1">
         <w:r>
           <w:rPr>
             <w:rStyle w:val="a4"/>
             <w:rFonts w:ascii="楷体" w:eastAsia="楷体" w:hAnsi="楷体"/>
             <w:noProof/>
           </w:rPr>
-          <w:t>2.2.1 Spring Boot 框架</w:t>
+          <w:t>2.2.1 Spring MVC</w:t>
         </w:r>
         <w:r>
           <w:rPr>
@@ -1536,7 +1525,7 @@
             <w:noProof/>
             <w:webHidden/>
           </w:rPr>
-          <w:instrText xml:space="preserve"> PAGEREF _Toc76403850 \h </w:instrText>
+          <w:instrText xml:space="preserve"> PAGEREF _Toc76492324 \h </w:instrText>
         </w:r>
         <w:r>
           <w:rPr>
@@ -1556,7 +1545,81 @@
             <w:noProof/>
             <w:webHidden/>
           </w:rPr>
-          <w:t>7</w:t>
+          <w:t>9</w:t>
+        </w:r>
+        <w:r>
+          <w:rPr>
+            <w:noProof/>
+            <w:webHidden/>
+          </w:rPr>
+          <w:fldChar w:fldCharType="end"/>
+        </w:r>
+      </w:hyperlink>
+    </w:p>
+    <w:p>
+      <w:pPr>
+        <w:pStyle w:val="TOC2"/>
+        <w:tabs>
+          <w:tab w:val="right" w:leader="dot" w:pos="9350"/>
+        </w:tabs>
+        <w:rPr>
+          <w:rFonts w:eastAsiaTheme="minorEastAsia" w:cstheme="minorBidi"/>
+          <w:bCs w:val="0"/>
+          <w:smallCaps w:val="0"/>
+          <w:noProof/>
+          <w:sz w:val="21"/>
+          <w:szCs w:val="24"/>
+        </w:rPr>
+      </w:pPr>
+      <w:hyperlink w:anchor="_Toc76492325" w:history="1">
+        <w:r>
+          <w:rPr>
+            <w:rStyle w:val="a4"/>
+            <w:rFonts w:ascii="楷体" w:eastAsia="楷体" w:hAnsi="楷体"/>
+            <w:noProof/>
+          </w:rPr>
+          <w:t>2.2.2 Spring Boot 框架</w:t>
+        </w:r>
+        <w:r>
+          <w:rPr>
+            <w:noProof/>
+            <w:webHidden/>
+          </w:rPr>
+          <w:tab/>
+        </w:r>
+        <w:r>
+          <w:rPr>
+            <w:noProof/>
+            <w:webHidden/>
+          </w:rPr>
+          <w:fldChar w:fldCharType="begin"/>
+        </w:r>
+        <w:r>
+          <w:rPr>
+            <w:noProof/>
+            <w:webHidden/>
+          </w:rPr>
+          <w:instrText xml:space="preserve"> PAGEREF _Toc76492325 \h </w:instrText>
+        </w:r>
+        <w:r>
+          <w:rPr>
+            <w:noProof/>
+            <w:webHidden/>
+          </w:rPr>
+        </w:r>
+        <w:r>
+          <w:rPr>
+            <w:noProof/>
+            <w:webHidden/>
+          </w:rPr>
+          <w:fldChar w:fldCharType="separate"/>
+        </w:r>
+        <w:r>
+          <w:rPr>
+            <w:noProof/>
+            <w:webHidden/>
+          </w:rPr>
+          <w:t>10</w:t>
         </w:r>
         <w:r>
           <w:rPr>
@@ -1582,7 +1645,7 @@
           <w:szCs w:val="24"/>
         </w:rPr>
       </w:pPr>
-      <w:hyperlink w:anchor="_Toc76403851" w:history="1">
+      <w:hyperlink w:anchor="_Toc76492326" w:history="1">
         <w:r>
           <w:rPr>
             <w:rStyle w:val="a4"/>
@@ -1616,7 +1679,7 @@
             <w:noProof/>
             <w:webHidden/>
           </w:rPr>
-          <w:instrText xml:space="preserve"> PAGEREF _Toc76403851 \h </w:instrText>
+          <w:instrText xml:space="preserve"> PAGEREF _Toc76492326 \h </w:instrText>
         </w:r>
         <w:r>
           <w:rPr>
@@ -1636,7 +1699,7 @@
             <w:noProof/>
             <w:webHidden/>
           </w:rPr>
-          <w:t>7</w:t>
+          <w:t>10</w:t>
         </w:r>
         <w:r>
           <w:rPr>
@@ -1662,7 +1725,7 @@
           <w:szCs w:val="24"/>
         </w:rPr>
       </w:pPr>
-      <w:hyperlink w:anchor="_Toc76403852" w:history="1">
+      <w:hyperlink w:anchor="_Toc76492327" w:history="1">
         <w:r>
           <w:rPr>
             <w:rStyle w:val="a4"/>
@@ -1710,7 +1773,7 @@
             <w:noProof/>
             <w:webHidden/>
           </w:rPr>
-          <w:instrText xml:space="preserve"> PAGEREF _Toc76403852 \h </w:instrText>
+          <w:instrText xml:space="preserve"> PAGEREF _Toc76492327 \h </w:instrText>
         </w:r>
         <w:r>
           <w:rPr>
@@ -1730,7 +1793,7 @@
             <w:noProof/>
             <w:webHidden/>
           </w:rPr>
-          <w:t>7</w:t>
+          <w:t>10</w:t>
         </w:r>
         <w:r>
           <w:rPr>
@@ -1756,7 +1819,7 @@
           <w:szCs w:val="24"/>
         </w:rPr>
       </w:pPr>
-      <w:hyperlink w:anchor="_Toc76403853" w:history="1">
+      <w:hyperlink w:anchor="_Toc76492328" w:history="1">
         <w:r>
           <w:rPr>
             <w:rStyle w:val="a4"/>
@@ -1804,7 +1867,7 @@
             <w:noProof/>
             <w:webHidden/>
           </w:rPr>
-          <w:instrText xml:space="preserve"> PAGEREF _Toc76403853 \h </w:instrText>
+          <w:instrText xml:space="preserve"> PAGEREF _Toc76492328 \h </w:instrText>
         </w:r>
         <w:r>
           <w:rPr>
@@ -1824,7 +1887,7 @@
             <w:noProof/>
             <w:webHidden/>
           </w:rPr>
-          <w:t>7</w:t>
+          <w:t>10</w:t>
         </w:r>
         <w:r>
           <w:rPr>
@@ -1849,7 +1912,7 @@
           <w:szCs w:val="24"/>
         </w:rPr>
       </w:pPr>
-      <w:hyperlink w:anchor="_Toc76403854" w:history="1">
+      <w:hyperlink w:anchor="_Toc76492329" w:history="1">
         <w:r>
           <w:rPr>
             <w:rStyle w:val="a4"/>
@@ -1883,7 +1946,7 @@
             <w:noProof/>
             <w:webHidden/>
           </w:rPr>
-          <w:instrText xml:space="preserve"> PAGEREF _Toc76403854 \h </w:instrText>
+          <w:instrText xml:space="preserve"> PAGEREF _Toc76492329 \h </w:instrText>
         </w:r>
         <w:r>
           <w:rPr>
@@ -1903,7 +1966,7 @@
             <w:noProof/>
             <w:webHidden/>
           </w:rPr>
-          <w:t>7</w:t>
+          <w:t>10</w:t>
         </w:r>
         <w:r>
           <w:rPr>
@@ -1928,7 +1991,7 @@
           <w:szCs w:val="24"/>
         </w:rPr>
       </w:pPr>
-      <w:hyperlink w:anchor="_Toc76403855" w:history="1">
+      <w:hyperlink w:anchor="_Toc76492330" w:history="1">
         <w:r>
           <w:rPr>
             <w:rStyle w:val="a4"/>
@@ -1962,7 +2025,7 @@
             <w:noProof/>
             <w:webHidden/>
           </w:rPr>
-          <w:instrText xml:space="preserve"> PAGEREF _Toc76403855 \h </w:instrText>
+          <w:instrText xml:space="preserve"> PAGEREF _Toc76492330 \h </w:instrText>
         </w:r>
         <w:r>
           <w:rPr>
@@ -1982,7 +2045,7 @@
             <w:noProof/>
             <w:webHidden/>
           </w:rPr>
-          <w:t>7</w:t>
+          <w:t>10</w:t>
         </w:r>
         <w:r>
           <w:rPr>
@@ -2008,7 +2071,7 @@
           <w:szCs w:val="24"/>
         </w:rPr>
       </w:pPr>
-      <w:hyperlink w:anchor="_Toc76403856" w:history="1">
+      <w:hyperlink w:anchor="_Toc76492331" w:history="1">
         <w:r>
           <w:rPr>
             <w:rStyle w:val="a4"/>
@@ -2056,7 +2119,7 @@
             <w:noProof/>
             <w:webHidden/>
           </w:rPr>
-          <w:instrText xml:space="preserve"> PAGEREF _Toc76403856 \h </w:instrText>
+          <w:instrText xml:space="preserve"> PAGEREF _Toc76492331 \h </w:instrText>
         </w:r>
         <w:r>
           <w:rPr>
@@ -2076,7 +2139,7 @@
             <w:noProof/>
             <w:webHidden/>
           </w:rPr>
-          <w:t>8</w:t>
+          <w:t>10</w:t>
         </w:r>
         <w:r>
           <w:rPr>
@@ -2101,7 +2164,7 @@
           <w:szCs w:val="24"/>
         </w:rPr>
       </w:pPr>
-      <w:hyperlink w:anchor="_Toc76403857" w:history="1">
+      <w:hyperlink w:anchor="_Toc76492332" w:history="1">
         <w:r>
           <w:rPr>
             <w:rStyle w:val="a4"/>
@@ -2135,7 +2198,7 @@
             <w:noProof/>
             <w:webHidden/>
           </w:rPr>
-          <w:instrText xml:space="preserve"> PAGEREF _Toc76403857 \h </w:instrText>
+          <w:instrText xml:space="preserve"> PAGEREF _Toc76492332 \h </w:instrText>
         </w:r>
         <w:r>
           <w:rPr>
@@ -2155,7 +2218,7 @@
             <w:noProof/>
             <w:webHidden/>
           </w:rPr>
-          <w:t>8</w:t>
+          <w:t>10</w:t>
         </w:r>
         <w:r>
           <w:rPr>
@@ -2180,7 +2243,7 @@
           <w:szCs w:val="24"/>
         </w:rPr>
       </w:pPr>
-      <w:hyperlink w:anchor="_Toc76403858" w:history="1">
+      <w:hyperlink w:anchor="_Toc76492333" w:history="1">
         <w:r>
           <w:rPr>
             <w:rStyle w:val="a4"/>
@@ -2214,7 +2277,7 @@
             <w:noProof/>
             <w:webHidden/>
           </w:rPr>
-          <w:instrText xml:space="preserve"> PAGEREF _Toc76403858 \h </w:instrText>
+          <w:instrText xml:space="preserve"> PAGEREF _Toc76492333 \h </w:instrText>
         </w:r>
         <w:r>
           <w:rPr>
@@ -2234,7 +2297,7 @@
             <w:noProof/>
             <w:webHidden/>
           </w:rPr>
-          <w:t>8</w:t>
+          <w:t>10</w:t>
         </w:r>
         <w:r>
           <w:rPr>
@@ -2259,7 +2322,7 @@
           <w:szCs w:val="24"/>
         </w:rPr>
       </w:pPr>
-      <w:hyperlink w:anchor="_Toc76403859" w:history="1">
+      <w:hyperlink w:anchor="_Toc76492334" w:history="1">
         <w:r>
           <w:rPr>
             <w:rStyle w:val="a4"/>
@@ -2293,7 +2356,7 @@
             <w:noProof/>
             <w:webHidden/>
           </w:rPr>
-          <w:instrText xml:space="preserve"> PAGEREF _Toc76403859 \h </w:instrText>
+          <w:instrText xml:space="preserve"> PAGEREF _Toc76492334 \h </w:instrText>
         </w:r>
         <w:r>
           <w:rPr>
@@ -2313,7 +2376,7 @@
             <w:noProof/>
             <w:webHidden/>
           </w:rPr>
-          <w:t>8</w:t>
+          <w:t>10</w:t>
         </w:r>
         <w:r>
           <w:rPr>
@@ -2339,7 +2402,7 @@
           <w:szCs w:val="24"/>
         </w:rPr>
       </w:pPr>
-      <w:hyperlink w:anchor="_Toc76403860" w:history="1">
+      <w:hyperlink w:anchor="_Toc76492335" w:history="1">
         <w:r>
           <w:rPr>
             <w:rStyle w:val="a4"/>
@@ -2373,7 +2436,7 @@
             <w:noProof/>
             <w:webHidden/>
           </w:rPr>
-          <w:instrText xml:space="preserve"> PAGEREF _Toc76403860 \h </w:instrText>
+          <w:instrText xml:space="preserve"> PAGEREF _Toc76492335 \h </w:instrText>
         </w:r>
         <w:r>
           <w:rPr>
@@ -2393,7 +2456,7 @@
             <w:noProof/>
             <w:webHidden/>
           </w:rPr>
-          <w:t>8</w:t>
+          <w:t>10</w:t>
         </w:r>
         <w:r>
           <w:rPr>
@@ -2419,7 +2482,7 @@
           <w:szCs w:val="24"/>
         </w:rPr>
       </w:pPr>
-      <w:hyperlink w:anchor="_Toc76403861" w:history="1">
+      <w:hyperlink w:anchor="_Toc76492336" w:history="1">
         <w:r>
           <w:rPr>
             <w:rStyle w:val="a4"/>
@@ -2467,7 +2530,7 @@
             <w:noProof/>
             <w:webHidden/>
           </w:rPr>
-          <w:instrText xml:space="preserve"> PAGEREF _Toc76403861 \h </w:instrText>
+          <w:instrText xml:space="preserve"> PAGEREF _Toc76492336 \h </w:instrText>
         </w:r>
         <w:r>
           <w:rPr>
@@ -2487,7 +2550,7 @@
             <w:noProof/>
             <w:webHidden/>
           </w:rPr>
-          <w:t>8</w:t>
+          <w:t>10</w:t>
         </w:r>
         <w:r>
           <w:rPr>
@@ -2513,7 +2576,7 @@
           <w:szCs w:val="24"/>
         </w:rPr>
       </w:pPr>
-      <w:hyperlink w:anchor="_Toc76403862" w:history="1">
+      <w:hyperlink w:anchor="_Toc76492337" w:history="1">
         <w:r>
           <w:rPr>
             <w:rStyle w:val="a4"/>
@@ -2561,7 +2624,7 @@
             <w:noProof/>
             <w:webHidden/>
           </w:rPr>
-          <w:instrText xml:space="preserve"> PAGEREF _Toc76403862 \h </w:instrText>
+          <w:instrText xml:space="preserve"> PAGEREF _Toc76492337 \h </w:instrText>
         </w:r>
         <w:r>
           <w:rPr>
@@ -2581,7 +2644,7 @@
             <w:noProof/>
             <w:webHidden/>
           </w:rPr>
-          <w:t>8</w:t>
+          <w:t>10</w:t>
         </w:r>
         <w:r>
           <w:rPr>
@@ -2607,7 +2670,7 @@
           <w:szCs w:val="24"/>
         </w:rPr>
       </w:pPr>
-      <w:hyperlink w:anchor="_Toc76403863" w:history="1">
+      <w:hyperlink w:anchor="_Toc76492338" w:history="1">
         <w:r>
           <w:rPr>
             <w:rStyle w:val="a4"/>
@@ -2655,7 +2718,7 @@
             <w:noProof/>
             <w:webHidden/>
           </w:rPr>
-          <w:instrText xml:space="preserve"> PAGEREF _Toc76403863 \h </w:instrText>
+          <w:instrText xml:space="preserve"> PAGEREF _Toc76492338 \h </w:instrText>
         </w:r>
         <w:r>
           <w:rPr>
@@ -2675,7 +2738,7 @@
             <w:noProof/>
             <w:webHidden/>
           </w:rPr>
-          <w:t>8</w:t>
+          <w:t>10</w:t>
         </w:r>
         <w:r>
           <w:rPr>
@@ -2701,7 +2764,7 @@
           <w:szCs w:val="24"/>
         </w:rPr>
       </w:pPr>
-      <w:hyperlink w:anchor="_Toc76403864" w:history="1">
+      <w:hyperlink w:anchor="_Toc76492339" w:history="1">
         <w:r>
           <w:rPr>
             <w:rStyle w:val="a4"/>
@@ -2735,7 +2798,7 @@
             <w:noProof/>
             <w:webHidden/>
           </w:rPr>
-          <w:instrText xml:space="preserve"> PAGEREF _Toc76403864 \h </w:instrText>
+          <w:instrText xml:space="preserve"> PAGEREF _Toc76492339 \h </w:instrText>
         </w:r>
         <w:r>
           <w:rPr>
@@ -2755,7 +2818,7 @@
             <w:noProof/>
             <w:webHidden/>
           </w:rPr>
-          <w:t>8</w:t>
+          <w:t>11</w:t>
         </w:r>
         <w:r>
           <w:rPr>
@@ -2781,7 +2844,7 @@
           <w:szCs w:val="24"/>
         </w:rPr>
       </w:pPr>
-      <w:hyperlink w:anchor="_Toc76403865" w:history="1">
+      <w:hyperlink w:anchor="_Toc76492340" w:history="1">
         <w:r>
           <w:rPr>
             <w:rStyle w:val="a4"/>
@@ -2829,7 +2892,7 @@
             <w:noProof/>
             <w:webHidden/>
           </w:rPr>
-          <w:instrText xml:space="preserve"> PAGEREF _Toc76403865 \h </w:instrText>
+          <w:instrText xml:space="preserve"> PAGEREF _Toc76492340 \h </w:instrText>
         </w:r>
         <w:r>
           <w:rPr>
@@ -2849,7 +2912,7 @@
             <w:noProof/>
             <w:webHidden/>
           </w:rPr>
-          <w:t>8</w:t>
+          <w:t>11</w:t>
         </w:r>
         <w:r>
           <w:rPr>
@@ -2875,7 +2938,7 @@
           <w:szCs w:val="24"/>
         </w:rPr>
       </w:pPr>
-      <w:hyperlink w:anchor="_Toc76403866" w:history="1">
+      <w:hyperlink w:anchor="_Toc76492341" w:history="1">
         <w:r>
           <w:rPr>
             <w:rStyle w:val="a4"/>
@@ -2923,7 +2986,7 @@
             <w:noProof/>
             <w:webHidden/>
           </w:rPr>
-          <w:instrText xml:space="preserve"> PAGEREF _Toc76403866 \h </w:instrText>
+          <w:instrText xml:space="preserve"> PAGEREF _Toc76492341 \h </w:instrText>
         </w:r>
         <w:r>
           <w:rPr>
@@ -2943,7 +3006,7 @@
             <w:noProof/>
             <w:webHidden/>
           </w:rPr>
-          <w:t>8</w:t>
+          <w:t>11</w:t>
         </w:r>
         <w:r>
           <w:rPr>
@@ -2969,7 +3032,7 @@
           <w:szCs w:val="24"/>
         </w:rPr>
       </w:pPr>
-      <w:hyperlink w:anchor="_Toc76403867" w:history="1">
+      <w:hyperlink w:anchor="_Toc76492342" w:history="1">
         <w:r>
           <w:rPr>
             <w:rStyle w:val="a4"/>
@@ -2996,7 +3059,7 @@
             <w:noProof/>
             <w:webHidden/>
           </w:rPr>
-          <w:instrText xml:space="preserve"> PAGEREF _Toc76403867 \h </w:instrText>
+          <w:instrText xml:space="preserve"> PAGEREF _Toc76492342 \h </w:instrText>
         </w:r>
         <w:r>
           <w:rPr>
@@ -3016,7 +3079,7 @@
             <w:noProof/>
             <w:webHidden/>
           </w:rPr>
-          <w:t>9</w:t>
+          <w:t>12</w:t>
         </w:r>
         <w:r>
           <w:rPr>
@@ -3123,7 +3186,6 @@
         <w:ind w:left="480" w:firstLineChars="100" w:firstLine="240"/>
         <w:jc w:val="left"/>
         <w:rPr>
-          <w:rFonts w:hint="eastAsia"/>
           <w:szCs w:val="24"/>
         </w:rPr>
       </w:pPr>
@@ -3256,7 +3318,6 @@
         <w:ind w:firstLineChars="0" w:firstLine="0"/>
         <w:jc w:val="left"/>
         <w:rPr>
-          <w:rFonts w:hint="eastAsia"/>
           <w:szCs w:val="24"/>
         </w:rPr>
       </w:pPr>
@@ -3293,7 +3354,7 @@
       <w:pPr>
         <w:pStyle w:val="1"/>
       </w:pPr>
-      <w:bookmarkStart w:id="6" w:name="_Toc76403844"/>
+      <w:bookmarkStart w:id="6" w:name="_Toc76492318"/>
       <w:r>
         <w:lastRenderedPageBreak/>
         <w:t xml:space="preserve">1 </w:t>
@@ -3310,7 +3371,7 @@
       <w:pPr>
         <w:pStyle w:val="2"/>
       </w:pPr>
-      <w:bookmarkStart w:id="7" w:name="_Toc76403845"/>
+      <w:bookmarkStart w:id="7" w:name="_Toc76492319"/>
       <w:r>
         <w:t>1</w:t>
       </w:r>
@@ -3341,6 +3402,46 @@
       <w:pPr>
         <w:ind w:firstLine="480"/>
       </w:pPr>
+      <w:r>
+        <w:rPr>
+          <w:rFonts w:hint="eastAsia"/>
+        </w:rPr>
+        <w:t>当代社会互联网行业发展迅速，同时作为一个信息化的时代，我们可以在互联网上找到所有我们想要的信息，而面对繁琐且复杂的信息流，我们不应该只是简单的去漠视它。在当今时代，学习计算机科学的同学越来越多，近二十年来热度不曾有所降低，可以预见，计算机行业或网络时代是当今世界的发展潮流，大量的知识与财富在互联网的世界中不断产生。如何去把握这种趋势，并顺势而为，这是一个值得思考的问题，我们不应该知识当一个旁观者，我们更应该当一个创造者。在互联网的历史长流中，留下属于自己的知识与灵感，发现与创造。</w:t>
+      </w:r>
+    </w:p>
+    <w:p>
+      <w:pPr>
+        <w:ind w:firstLine="480"/>
+        <w:rPr>
+          <w:rFonts w:hint="eastAsia"/>
+        </w:rPr>
+      </w:pPr>
+      <w:r>
+        <w:rPr>
+          <w:rFonts w:hint="eastAsia"/>
+        </w:rPr>
+        <w:t>所以，我们急需一款这样的平台来解决这种问题，就如文人墨客不可无笔纸，我们需要一款工具软件来将自己的想法与创造书写出来，并让大家能够看见。</w:t>
+      </w:r>
+      <w:r>
+        <w:rPr>
+          <w:rFonts w:hint="eastAsia"/>
+        </w:rPr>
+        <w:t>于是，我便进行了相关主题的需求分析，不断考察调研，从身边的同学，再到互联网上的同行，通过问卷，来获取了它们对博客程序的思考与建议。然后，通过数据与代码将想法照向现实，最终也成功完成了这款博客管理平台。</w:t>
+      </w:r>
+    </w:p>
+    <w:p>
+      <w:pPr>
+        <w:ind w:firstLine="480"/>
+        <w:rPr>
+          <w:rFonts w:hint="eastAsia"/>
+        </w:rPr>
+      </w:pPr>
+      <w:r>
+        <w:rPr>
+          <w:rFonts w:hint="eastAsia"/>
+        </w:rPr>
+        <w:t>本文就是在这样的背景下产生的，会从各个方向，深入分析，并结合实际情况与最终的代码成果展示这一款博客管理平台。</w:t>
+      </w:r>
     </w:p>
     <w:p>
       <w:pPr>
@@ -3351,7 +3452,7 @@
       <w:pPr>
         <w:pStyle w:val="2"/>
       </w:pPr>
-      <w:bookmarkStart w:id="8" w:name="_Toc76403846"/>
+      <w:bookmarkStart w:id="8" w:name="_Toc76492320"/>
       <w:r>
         <w:rPr>
           <w:rFonts w:hint="eastAsia"/>
@@ -3382,17 +3483,151 @@
       <w:pPr>
         <w:ind w:firstLine="480"/>
       </w:pPr>
-    </w:p>
-    <w:p>
-      <w:pPr>
-        <w:ind w:firstLine="480"/>
+      <w:r>
+        <w:rPr>
+          <w:rFonts w:hint="eastAsia"/>
+        </w:rPr>
+        <w:t>当今时代，博客已经成为互联网用户身边不可或缺的一项服务了，我们可以在任何角落发现博客的身影。</w:t>
+      </w:r>
+      <w:r>
+        <w:rPr>
+          <w:rFonts w:hint="eastAsia"/>
+        </w:rPr>
+        <w:t>据粗略统计，目前全球活跃的1</w:t>
+      </w:r>
+      <w:r>
+        <w:t>0</w:t>
+      </w:r>
+      <w:r>
+        <w:rPr>
+          <w:rFonts w:hint="eastAsia"/>
+        </w:rPr>
+        <w:t>亿个网站中，超过3亿个是博客。</w:t>
+      </w:r>
+    </w:p>
+    <w:p>
+      <w:pPr>
+        <w:ind w:firstLine="480"/>
+      </w:pPr>
+      <w:r>
+        <w:rPr>
+          <w:rFonts w:hint="eastAsia"/>
+        </w:rPr>
+        <w:t>你在网上随处可以看到博客，可以是企业博客，或是知名的博客程序，亦或是个人搭建的博客。如今，一些知名的搜索引擎，也越来越重视那些原创且知名度高的网站的排名，博客的发展是不可估量的。从另一个方面说，当前信息化高度发达，人均教育水平也提高了很多，人们都非常愿意且有能力在互联网分享自己的内容。且</w:t>
+      </w:r>
+      <w:r>
+        <w:rPr>
+          <w:rFonts w:hint="eastAsia"/>
+        </w:rPr>
+        <w:t>对</w:t>
+      </w:r>
+      <w:r>
+        <w:rPr>
+          <w:rFonts w:hint="eastAsia"/>
+        </w:rPr>
+        <w:t>内容的</w:t>
+      </w:r>
+      <w:r>
+        <w:rPr>
+          <w:rFonts w:hint="eastAsia"/>
+        </w:rPr>
+        <w:t>总体</w:t>
+      </w:r>
+      <w:r>
+        <w:rPr>
+          <w:rFonts w:hint="eastAsia"/>
+        </w:rPr>
+        <w:t>质量</w:t>
+      </w:r>
+      <w:r>
+        <w:rPr>
+          <w:rFonts w:hint="eastAsia"/>
+        </w:rPr>
+        <w:t>也逐渐有了影响，博客用户们都在高效率的生产质量高的博客文章。</w:t>
+      </w:r>
+    </w:p>
+    <w:p>
+      <w:pPr>
+        <w:ind w:firstLine="480"/>
+        <w:rPr>
+          <w:rFonts w:hint="eastAsia"/>
+        </w:rPr>
+      </w:pPr>
+      <w:r>
+        <w:rPr>
+          <w:rFonts w:hint="eastAsia"/>
+        </w:rPr>
+        <w:t>如今，随着互联网的迅速发展，博客的表现形式也有了很大的变化，从内容长度上可以分为微博客以及长博客，在微博客方面比较有名的企业有Twitter、Weibo等，在长博</w:t>
+      </w:r>
+      <w:r>
+        <w:rPr>
+          <w:rFonts w:hint="eastAsia"/>
+        </w:rPr>
+        <w:lastRenderedPageBreak/>
+        <w:t>客方面也不乏知名的网站，比如我国的博客园、国外的Blogger等等。另一方面，从内容的表现形式上也有了很大的创新，我们不再拘泥于所谓的文字表达，而产生了更加贴近现实的视听博客，比如视频博客（Vlog，Video</w:t>
+      </w:r>
+      <w:r>
+        <w:t xml:space="preserve"> </w:t>
+      </w:r>
+      <w:r>
+        <w:rPr>
+          <w:rFonts w:hint="eastAsia"/>
+        </w:rPr>
+        <w:t>Blog或Video</w:t>
+      </w:r>
+      <w:r>
+        <w:t xml:space="preserve"> </w:t>
+      </w:r>
+      <w:r>
+        <w:rPr>
+          <w:rFonts w:hint="eastAsia"/>
+        </w:rPr>
+        <w:t>Log），人们可以通过身边手机，随时记录自己想要记录的，想要分享的。然后将其发送到相关平台，便能</w:t>
+      </w:r>
+      <w:r>
+        <w:rPr>
+          <w:rFonts w:hint="eastAsia"/>
+        </w:rPr>
+        <w:t>及时得到别人的反馈。</w:t>
+      </w:r>
+    </w:p>
+    <w:p>
+      <w:pPr>
+        <w:ind w:firstLine="480"/>
+        <w:rPr>
+          <w:rFonts w:hint="eastAsia"/>
+        </w:rPr>
+      </w:pPr>
+      <w:r>
+        <w:rPr>
+          <w:rFonts w:hint="eastAsia"/>
+        </w:rPr>
+        <w:t>总而言之，博客是当今时代的发展潮流，当然同样也是未来发展的潮流，目前每个博客平台都各有各的特色，它们也正是通过这些特色服务，最终才使得用户在此立足，继续创造与分享。</w:t>
+      </w:r>
+    </w:p>
+    <w:p>
+      <w:pPr>
+        <w:ind w:firstLine="480"/>
+      </w:pPr>
+    </w:p>
+    <w:p>
+      <w:pPr>
+        <w:ind w:firstLine="480"/>
+      </w:pPr>
+    </w:p>
+    <w:p>
+      <w:pPr>
+        <w:ind w:firstLine="480"/>
+        <w:rPr>
+          <w:rFonts w:hint="eastAsia"/>
+        </w:rPr>
       </w:pPr>
     </w:p>
     <w:p>
       <w:pPr>
         <w:pStyle w:val="2"/>
       </w:pPr>
-      <w:bookmarkStart w:id="9" w:name="_Toc76403847"/>
+      <w:bookmarkStart w:id="9" w:name="_Toc76492321"/>
       <w:r>
         <w:rPr>
           <w:rFonts w:hint="eastAsia"/>
@@ -3426,31 +3661,73 @@
       <w:pPr>
         <w:ind w:firstLine="480"/>
       </w:pPr>
-    </w:p>
-    <w:p>
-      <w:pPr>
-        <w:ind w:firstLine="480"/>
-      </w:pPr>
-    </w:p>
-    <w:p>
-      <w:pPr>
-        <w:ind w:firstLine="480"/>
-      </w:pPr>
-    </w:p>
-    <w:p>
-      <w:pPr>
-        <w:ind w:firstLine="480"/>
+      <w:r>
+        <w:rPr>
+          <w:rFonts w:hint="eastAsia"/>
+        </w:rPr>
+        <w:t>本系统开发的主要目的是希望能够给博客管理提供一个更方便的平台，易扩展的平台，能够让大家全身心的投入内容创造中，而不必在工具方面受到影响，同时，本博客管理平台也为一些想要经营开发博客网站的</w:t>
+      </w:r>
+      <w:r>
+        <w:rPr>
+          <w:rFonts w:hint="eastAsia"/>
+        </w:rPr>
+        <w:t>用户提供了一个简易的模板以及基本模式，旨在为这些特殊用户提供一个方向与基石，朝着这个方向，大家一定能够创造一个属于自己、且让自己满意的平台。“基于SpringBoot+Vue的多用户博客管理平台”的一个最显著的优势就是多用户，通过便捷的多用户管理方式，以及快速的搭建方式，可以让更多的用户加入你的博客平台中进行创作。</w:t>
+      </w:r>
+    </w:p>
+    <w:p>
+      <w:pPr>
+        <w:ind w:firstLine="480"/>
+      </w:pPr>
+    </w:p>
+    <w:p>
+      <w:pPr>
+        <w:ind w:firstLine="480"/>
+        <w:rPr>
+          <w:rFonts w:hint="eastAsia"/>
+        </w:rPr>
+      </w:pPr>
+      <w:r>
+        <w:rPr>
+          <w:rFonts w:hint="eastAsia"/>
+        </w:rPr>
+        <w:t>博客出现在我们身边的每个角落，它是当今信息时代的发展潮流，本次开发的多用户博客管理平台是在这个时代背景下产生的。它服务于用户，且帮助用户创造内容</w:t>
+      </w:r>
+      <w:r>
+        <w:rPr>
+          <w:rFonts w:hint="eastAsia"/>
+        </w:rPr>
+        <w:t>。本程序大大减轻了博客从业人员的</w:t>
+      </w:r>
+      <w:r>
+        <w:rPr>
+          <w:rFonts w:hint="eastAsia"/>
+        </w:rPr>
+        <w:t>编码负担，可以让大家方便快捷的进行搭建部署，最终在其上产生内容。通过本程序，在这个全球高度信息化的世界，给大家提供了一条便捷的通道，通往未来的网络世界。</w:t>
+      </w:r>
+    </w:p>
+    <w:p>
+      <w:pPr>
+        <w:ind w:firstLine="480"/>
+      </w:pPr>
+    </w:p>
+    <w:p>
+      <w:pPr>
+        <w:ind w:firstLineChars="0" w:firstLine="0"/>
+        <w:rPr>
+          <w:rFonts w:hint="eastAsia"/>
+        </w:rPr>
       </w:pPr>
     </w:p>
     <w:p>
       <w:pPr>
         <w:pStyle w:val="1"/>
       </w:pPr>
-      <w:bookmarkStart w:id="10" w:name="_Toc76403848"/>
-      <w:r>
-        <w:rPr>
-          <w:rFonts w:hint="eastAsia"/>
-        </w:rPr>
+      <w:bookmarkStart w:id="10" w:name="_Toc76492322"/>
+      <w:r>
+        <w:rPr>
+          <w:rFonts w:hint="eastAsia"/>
+        </w:rPr>
+        <w:lastRenderedPageBreak/>
         <w:t>2</w:t>
       </w:r>
       <w:r>
@@ -3468,7 +3745,9 @@
       <w:pPr>
         <w:pStyle w:val="2"/>
       </w:pPr>
-      <w:bookmarkStart w:id="11" w:name="_Toc76403849"/>
+      <w:bookmarkStart w:id="11" w:name="_Toc76492323"/>
+      <w:bookmarkStart w:id="12" w:name="OLE_LINK1"/>
+      <w:bookmarkStart w:id="13" w:name="OLE_LINK2"/>
       <w:r>
         <w:rPr>
           <w:rFonts w:hint="eastAsia"/>
@@ -3505,7 +3784,9 @@
           <w:rFonts w:ascii="楷体" w:eastAsia="楷体" w:hAnsi="楷体"/>
         </w:rPr>
       </w:pPr>
-      <w:bookmarkStart w:id="12" w:name="_Toc76403850"/>
+      <w:bookmarkStart w:id="14" w:name="_Toc76492324"/>
+      <w:bookmarkEnd w:id="12"/>
+      <w:bookmarkEnd w:id="13"/>
       <w:r>
         <w:rPr>
           <w:rFonts w:ascii="楷体" w:eastAsia="楷体" w:hAnsi="楷体"/>
@@ -3528,6 +3809,175 @@
         <w:rPr>
           <w:rFonts w:ascii="楷体" w:eastAsia="楷体" w:hAnsi="楷体" w:hint="eastAsia"/>
         </w:rPr>
+        <w:t>MVC</w:t>
+      </w:r>
+      <w:bookmarkEnd w:id="14"/>
+    </w:p>
+    <w:p>
+      <w:pPr>
+        <w:ind w:firstLine="480"/>
+      </w:pPr>
+      <w:r>
+        <w:t>Spring MVC属于SpringFrameWork的后续产品，已经融合在Spring Web Flow里面。Spring 框架提供了构建 Web 应用程序的全功能 MVC 模块。使用 Spring 可插入的 MVC 架构，从而在使用Spring进行WEB开发时，可以选择使用Spring的Spring MVC框架或集成其他MVC开发框架，如Struts1(现在一般不用)，Struts 2(一般老项目使用)等。</w:t>
+      </w:r>
+    </w:p>
+    <w:p>
+      <w:pPr>
+        <w:ind w:firstLine="480"/>
+        <w:rPr>
+          <w:rFonts w:hint="eastAsia"/>
+        </w:rPr>
+      </w:pPr>
+    </w:p>
+    <w:p>
+      <w:pPr>
+        <w:ind w:firstLine="480"/>
+      </w:pPr>
+      <w:r>
+        <w:t>SpringMVC 已经成为目前最主流的 MVC 框架之一， 从 Spring3.0 的发布， 就已全面超越 Struts2，成为最优秀的 MVC 框架。它通过一套注解，让一个简单的 Java 类成为处理请求的控制器，而无须实现任何接口。同时它还支持RESTful 编程风格的请求。</w:t>
+      </w:r>
+    </w:p>
+    <w:p>
+      <w:pPr>
+        <w:ind w:firstLine="480"/>
+        <w:rPr>
+          <w:rFonts w:hint="eastAsia"/>
+        </w:rPr>
+      </w:pPr>
+    </w:p>
+    <w:p>
+      <w:pPr>
+        <w:ind w:firstLine="480"/>
+      </w:pPr>
+      <w:r>
+        <w:t>MVC模式（Model-View-Controller）是软件工程中的一种软件架构模式，把软件系统分为三个基本部分：模型（Model）、视图（View）和控制器（Controller）。</w:t>
+      </w:r>
+    </w:p>
+    <w:p>
+      <w:pPr>
+        <w:ind w:firstLine="480"/>
+        <w:rPr>
+          <w:rFonts w:hint="eastAsia"/>
+        </w:rPr>
+      </w:pPr>
+    </w:p>
+    <w:p>
+      <w:pPr>
+        <w:ind w:firstLine="480"/>
+      </w:pPr>
+      <w:r>
+        <w:t>控制器（Controller）：Servlet，控制器主要处理用户的请求</w:t>
+      </w:r>
+    </w:p>
+    <w:p>
+      <w:pPr>
+        <w:ind w:firstLine="480"/>
+      </w:pPr>
+      <w:r>
+        <w:t>视图（View）：HTML, JSP, 前端框架</w:t>
+      </w:r>
+    </w:p>
+    <w:p>
+      <w:pPr>
+        <w:ind w:firstLine="480"/>
+        <w:rPr>
+          <w:rFonts w:hint="eastAsia"/>
+        </w:rPr>
+      </w:pPr>
+      <w:r>
+        <w:t>模型（Model）：逻辑业务程序（后台的功能程序）, Service, Dao, JavaBean</w:t>
+      </w:r>
+    </w:p>
+    <w:p>
+      <w:pPr>
+        <w:ind w:firstLine="480"/>
+      </w:pPr>
+    </w:p>
+    <w:p>
+      <w:pPr>
+        <w:ind w:firstLine="480"/>
+      </w:pPr>
+      <w:r>
+        <w:t>MVC 分层有助于管理复杂的应用程序，因为您可以在一个时间内专门关注 一个方面。例如，您可以在不依赖业务逻辑的情况下专注于视图设计。同时也让 应用程序的测试更加容易。</w:t>
+      </w:r>
+    </w:p>
+    <w:p>
+      <w:pPr>
+        <w:ind w:firstLine="480"/>
+      </w:pPr>
+      <w:r>
+        <w:t>MVC 分层同时也简化了分组开发。不同的开发人员可同时开发视图、控制器逻辑和业务逻辑。</w:t>
+      </w:r>
+    </w:p>
+    <w:p>
+      <w:pPr>
+        <w:ind w:firstLine="480"/>
+        <w:rPr>
+          <w:rFonts w:hint="eastAsia"/>
+        </w:rPr>
+      </w:pPr>
+      <w:r>
+        <w:rPr>
+          <w:rFonts w:hint="eastAsia"/>
+        </w:rPr>
+        <w:t>在多用户博客管理平台</w:t>
+      </w:r>
+      <w:r>
+        <w:rPr>
+          <w:rFonts w:hint="eastAsia"/>
+        </w:rPr>
+        <w:t>程序</w:t>
+      </w:r>
+      <w:r>
+        <w:rPr>
+          <w:rFonts w:hint="eastAsia"/>
+        </w:rPr>
+        <w:t>中</w:t>
+      </w:r>
+      <w:r>
+        <w:rPr>
+          <w:rFonts w:hint="eastAsia"/>
+        </w:rPr>
+        <w:t>,我大量采用了MVC设计模式，从基本的数据操作，到功能实现，再到最后的与视图层进行交互。都是与MVC设计模式相结合的成果，他大大方便了我们设计整个程序。</w:t>
+      </w:r>
+    </w:p>
+    <w:p>
+      <w:pPr>
+        <w:pStyle w:val="2"/>
+        <w:rPr>
+          <w:rFonts w:ascii="楷体" w:eastAsia="楷体" w:hAnsi="楷体"/>
+        </w:rPr>
+      </w:pPr>
+      <w:bookmarkStart w:id="15" w:name="_Toc76492325"/>
+      <w:r>
+        <w:rPr>
+          <w:rFonts w:ascii="楷体" w:eastAsia="楷体" w:hAnsi="楷体" w:hint="eastAsia"/>
+        </w:rPr>
+        <w:lastRenderedPageBreak/>
+        <w:t>2</w:t>
+      </w:r>
+      <w:r>
+        <w:rPr>
+          <w:rFonts w:ascii="楷体" w:eastAsia="楷体" w:hAnsi="楷体"/>
+        </w:rPr>
+        <w:t xml:space="preserve">.2.2 </w:t>
+      </w:r>
+      <w:r>
+        <w:rPr>
+          <w:rFonts w:ascii="楷体" w:eastAsia="楷体" w:hAnsi="楷体" w:hint="eastAsia"/>
+        </w:rPr>
+        <w:t>Spring</w:t>
+      </w:r>
+      <w:r>
+        <w:rPr>
+          <w:rFonts w:ascii="楷体" w:eastAsia="楷体" w:hAnsi="楷体"/>
+        </w:rPr>
+        <w:t xml:space="preserve"> </w:t>
+      </w:r>
+      <w:r>
+        <w:rPr>
+          <w:rFonts w:ascii="楷体" w:eastAsia="楷体" w:hAnsi="楷体" w:hint="eastAsia"/>
+        </w:rPr>
         <w:t>Boot</w:t>
       </w:r>
       <w:r>
@@ -3542,16 +3992,463 @@
         </w:rPr>
         <w:t>框架</w:t>
       </w:r>
-      <w:bookmarkEnd w:id="12"/>
-    </w:p>
-    <w:p>
-      <w:pPr>
-        <w:ind w:firstLine="480"/>
-      </w:pPr>
-    </w:p>
-    <w:p>
-      <w:pPr>
-        <w:ind w:firstLine="480"/>
+      <w:bookmarkEnd w:id="15"/>
+    </w:p>
+    <w:p>
+      <w:pPr>
+        <w:ind w:firstLine="480"/>
+      </w:pPr>
+      <w:r>
+        <w:t>Spring Boot 是所有基于 Spring 开发的项目的起点。Spring Boot 的设计是为了让你尽可能快的跑起来 Spring 应用程序并且尽可能减少你的配置文件。简单来说就是SpringBoot其实不是什么新的框架，它默认配置了很多框架的使用方式，就像maven整合了所有的jar包，spring boot整合了所有的框架。</w:t>
+      </w:r>
+    </w:p>
+    <w:p>
+      <w:pPr>
+        <w:ind w:firstLine="480"/>
+        <w:rPr>
+          <w:rFonts w:hint="eastAsia"/>
+        </w:rPr>
+      </w:pPr>
+    </w:p>
+    <w:p>
+      <w:pPr>
+        <w:ind w:firstLine="480"/>
+        <w:rPr>
+          <w:rFonts w:hint="eastAsia"/>
+        </w:rPr>
+      </w:pPr>
+      <w:r>
+        <w:t>SpringBoot四个主要特性</w:t>
+      </w:r>
+    </w:p>
+    <w:p>
+      <w:pPr>
+        <w:ind w:firstLine="480"/>
+      </w:pPr>
+    </w:p>
+    <w:p>
+      <w:pPr>
+        <w:ind w:firstLine="480"/>
+        <w:rPr>
+          <w:rFonts w:hint="eastAsia"/>
+        </w:rPr>
+      </w:pPr>
+      <w:r>
+        <w:t>1、SpringBoot Starter：他将常用的依赖分组进行了整合，将其合并到一个依赖中，这样就可以一次性添加到项目的Maven或Gradle构建中；</w:t>
+      </w:r>
+    </w:p>
+    <w:p>
+      <w:pPr>
+        <w:ind w:firstLine="480"/>
+      </w:pPr>
+    </w:p>
+    <w:p>
+      <w:pPr>
+        <w:ind w:firstLine="480"/>
+        <w:rPr>
+          <w:rFonts w:hint="eastAsia"/>
+        </w:rPr>
+      </w:pPr>
+      <w:r>
+        <w:t>2、自动配置：SpringBoot的自动配置特性利用了Spring4对条件化配置的支持，合理地推测应用所需的bean并自动化配置他们；</w:t>
+      </w:r>
+    </w:p>
+    <w:p>
+      <w:pPr>
+        <w:ind w:firstLine="480"/>
+      </w:pPr>
+    </w:p>
+    <w:p>
+      <w:pPr>
+        <w:ind w:firstLine="480"/>
+        <w:rPr>
+          <w:rFonts w:hint="eastAsia"/>
+        </w:rPr>
+      </w:pPr>
+      <w:r>
+        <w:t>3、命令行接口：（Command-line-interface, CLI）：SpringBoot的CLI发挥了Groovy编程语言的优势，并结合自动配置进一步简化Spring应用的开发；</w:t>
+      </w:r>
+    </w:p>
+    <w:p>
+      <w:pPr>
+        <w:ind w:firstLine="480"/>
+      </w:pPr>
+    </w:p>
+    <w:p>
+      <w:pPr>
+        <w:ind w:firstLine="480"/>
+      </w:pPr>
+      <w:r>
+        <w:t>4、Actuatir：它为SpringBoot应用的所有特性构建一个小型的应用程序。但首先，我们快速了解每项特性，更好的体验他们如何简化Spring编程模型。</w:t>
+      </w:r>
+    </w:p>
+    <w:p>
+      <w:pPr>
+        <w:ind w:firstLine="480"/>
+      </w:pPr>
+    </w:p>
+    <w:p>
+      <w:pPr>
+        <w:ind w:firstLine="480"/>
+        <w:rPr>
+          <w:rFonts w:hint="eastAsia"/>
+        </w:rPr>
+      </w:pPr>
+      <w:r>
+        <w:t>SpringBoot开发的具体好处</w:t>
+      </w:r>
+    </w:p>
+    <w:p>
+      <w:pPr>
+        <w:ind w:firstLine="480"/>
+        <w:rPr>
+          <w:rFonts w:hint="eastAsia"/>
+        </w:rPr>
+      </w:pPr>
+      <w:r>
+        <w:t>回顾我们之前的 SSM 项目，搭建过程还是比较繁琐的，需要：</w:t>
+      </w:r>
+    </w:p>
+    <w:p>
+      <w:pPr>
+        <w:ind w:firstLine="480"/>
+      </w:pPr>
+    </w:p>
+    <w:p>
+      <w:pPr>
+        <w:ind w:firstLine="480"/>
+        <w:rPr>
+          <w:rFonts w:hint="eastAsia"/>
+        </w:rPr>
+      </w:pPr>
+      <w:r>
+        <w:t>1、配置web.xml，加载spring和spring mvc</w:t>
+      </w:r>
+    </w:p>
+    <w:p>
+      <w:pPr>
+        <w:ind w:firstLine="480"/>
+        <w:rPr>
+          <w:rFonts w:hint="eastAsia"/>
+        </w:rPr>
+      </w:pPr>
+      <w:r>
+        <w:t>2、配置数据库连接、配置spring事务</w:t>
+      </w:r>
+    </w:p>
+    <w:p>
+      <w:pPr>
+        <w:ind w:firstLine="480"/>
+        <w:rPr>
+          <w:rFonts w:hint="eastAsia"/>
+        </w:rPr>
+      </w:pPr>
+      <w:r>
+        <w:t>3、配置加载配置文件的读取，开启注解</w:t>
+      </w:r>
+    </w:p>
+    <w:p>
+      <w:pPr>
+        <w:ind w:firstLine="480"/>
+        <w:rPr>
+          <w:rFonts w:hint="eastAsia"/>
+        </w:rPr>
+      </w:pPr>
+      <w:r>
+        <w:rPr>
+          <w:rFonts w:hint="eastAsia"/>
+        </w:rPr>
+        <w:t>中间还有很多繁琐的过程</w:t>
+      </w:r>
+    </w:p>
+    <w:p>
+      <w:pPr>
+        <w:ind w:firstLine="480"/>
+        <w:rPr>
+          <w:rFonts w:hint="eastAsia"/>
+        </w:rPr>
+      </w:pPr>
+      <w:r>
+        <w:lastRenderedPageBreak/>
+        <w:t>配置完成之后部署tomcat 调试</w:t>
+      </w:r>
+    </w:p>
+    <w:p>
+      <w:pPr>
+        <w:ind w:firstLine="480"/>
+      </w:pPr>
+    </w:p>
+    <w:p>
+      <w:pPr>
+        <w:ind w:firstLine="480"/>
+        <w:rPr>
+          <w:rFonts w:hint="eastAsia"/>
+        </w:rPr>
+      </w:pPr>
+      <w:r>
+        <w:t>而使用 Spring Boot 来开发项目则只需要非常少的几个配置就可以搭建起来一个 Web 项目，并且利用</w:t>
+      </w:r>
+      <w:r>
+        <w:rPr>
+          <w:rFonts w:hint="eastAsia"/>
+        </w:rPr>
+        <w:t>集成开发环境</w:t>
+      </w:r>
+      <w:r>
+        <w:rPr>
+          <w:rFonts w:hint="eastAsia"/>
+        </w:rPr>
+        <w:t>可</w:t>
+      </w:r>
+      <w:r>
+        <w:t>以自动生成，</w:t>
+      </w:r>
+      <w:r>
+        <w:rPr>
+          <w:rFonts w:hint="eastAsia"/>
+        </w:rPr>
+        <w:t>大大方便了开发人员的工作。</w:t>
+      </w:r>
+    </w:p>
+    <w:p>
+      <w:pPr>
+        <w:ind w:firstLineChars="0" w:firstLine="0"/>
+      </w:pPr>
+    </w:p>
+    <w:p>
+      <w:pPr>
+        <w:ind w:firstLineChars="0" w:firstLine="0"/>
+        <w:rPr>
+          <w:rFonts w:hint="eastAsia"/>
+        </w:rPr>
+      </w:pPr>
+    </w:p>
+    <w:p>
+      <w:pPr>
+        <w:pStyle w:val="2"/>
+        <w:rPr>
+          <w:rFonts w:ascii="楷体" w:eastAsia="楷体" w:hAnsi="楷体"/>
+        </w:rPr>
+      </w:pPr>
+      <w:r>
+        <w:rPr>
+          <w:rFonts w:ascii="楷体" w:eastAsia="楷体" w:hAnsi="楷体" w:hint="eastAsia"/>
+        </w:rPr>
+        <w:t>2</w:t>
+      </w:r>
+      <w:r>
+        <w:rPr>
+          <w:rFonts w:ascii="楷体" w:eastAsia="楷体" w:hAnsi="楷体"/>
+        </w:rPr>
+        <w:t>.2.</w:t>
+      </w:r>
+      <w:r>
+        <w:rPr>
+          <w:rFonts w:ascii="楷体" w:eastAsia="楷体" w:hAnsi="楷体"/>
+        </w:rPr>
+        <w:t>3</w:t>
+      </w:r>
+      <w:r>
+        <w:rPr>
+          <w:rFonts w:ascii="楷体" w:eastAsia="楷体" w:hAnsi="楷体"/>
+        </w:rPr>
+        <w:t xml:space="preserve"> </w:t>
+      </w:r>
+      <w:r>
+        <w:rPr>
+          <w:rFonts w:ascii="楷体" w:eastAsia="楷体" w:hAnsi="楷体" w:hint="eastAsia"/>
+        </w:rPr>
+        <w:t>MySQL数据库</w:t>
+      </w:r>
+    </w:p>
+    <w:p>
+      <w:pPr>
+        <w:ind w:firstLine="480"/>
+      </w:pPr>
+    </w:p>
+    <w:p>
+      <w:pPr>
+        <w:ind w:firstLineChars="0" w:firstLine="0"/>
+        <w:rPr>
+          <w:rFonts w:hint="eastAsia"/>
+          <w:sz w:val="28"/>
+          <w:szCs w:val="28"/>
+        </w:rPr>
+      </w:pPr>
+      <w:r>
+        <w:rPr>
+          <w:rFonts w:ascii="楷体" w:eastAsia="楷体" w:hAnsi="楷体" w:hint="eastAsia"/>
+          <w:sz w:val="28"/>
+          <w:szCs w:val="28"/>
+        </w:rPr>
+        <w:t>2</w:t>
+      </w:r>
+      <w:r>
+        <w:rPr>
+          <w:rFonts w:ascii="楷体" w:eastAsia="楷体" w:hAnsi="楷体"/>
+          <w:sz w:val="28"/>
+          <w:szCs w:val="28"/>
+        </w:rPr>
+        <w:t>.2.</w:t>
+      </w:r>
+      <w:r>
+        <w:rPr>
+          <w:rFonts w:ascii="楷体" w:eastAsia="楷体" w:hAnsi="楷体"/>
+          <w:sz w:val="28"/>
+          <w:szCs w:val="28"/>
+        </w:rPr>
+        <w:t>4</w:t>
+      </w:r>
+      <w:r>
+        <w:rPr>
+          <w:rFonts w:ascii="楷体" w:eastAsia="楷体" w:hAnsi="楷体"/>
+          <w:sz w:val="28"/>
+          <w:szCs w:val="28"/>
+        </w:rPr>
+        <w:t xml:space="preserve"> </w:t>
+      </w:r>
+      <w:r>
+        <w:rPr>
+          <w:rFonts w:ascii="楷体" w:eastAsia="楷体" w:hAnsi="楷体" w:hint="eastAsia"/>
+          <w:sz w:val="28"/>
+          <w:szCs w:val="28"/>
+        </w:rPr>
+        <w:t>My</w:t>
+      </w:r>
+      <w:r>
+        <w:rPr>
+          <w:rFonts w:ascii="楷体" w:eastAsia="楷体" w:hAnsi="楷体" w:hint="eastAsia"/>
+          <w:sz w:val="28"/>
+          <w:szCs w:val="28"/>
+        </w:rPr>
+        <w:t>Batis工具</w:t>
+      </w:r>
+    </w:p>
+    <w:p>
+      <w:pPr>
+        <w:ind w:firstLine="480"/>
+        <w:rPr>
+          <w:rFonts w:hint="eastAsia"/>
+        </w:rPr>
+      </w:pPr>
+    </w:p>
+    <w:p>
+      <w:pPr>
+        <w:ind w:firstLineChars="0" w:firstLine="0"/>
+      </w:pPr>
+    </w:p>
+    <w:p>
+      <w:pPr>
+        <w:pStyle w:val="2"/>
+        <w:rPr>
+          <w:rFonts w:ascii="楷体" w:eastAsia="楷体" w:hAnsi="楷体"/>
+        </w:rPr>
+      </w:pPr>
+      <w:r>
+        <w:rPr>
+          <w:rFonts w:ascii="楷体" w:eastAsia="楷体" w:hAnsi="楷体" w:hint="eastAsia"/>
+        </w:rPr>
+        <w:t>2</w:t>
+      </w:r>
+      <w:r>
+        <w:rPr>
+          <w:rFonts w:ascii="楷体" w:eastAsia="楷体" w:hAnsi="楷体"/>
+        </w:rPr>
+        <w:t>.2.</w:t>
+      </w:r>
+      <w:r>
+        <w:rPr>
+          <w:rFonts w:ascii="楷体" w:eastAsia="楷体" w:hAnsi="楷体"/>
+        </w:rPr>
+        <w:t>5</w:t>
+      </w:r>
+      <w:r>
+        <w:rPr>
+          <w:rFonts w:ascii="楷体" w:eastAsia="楷体" w:hAnsi="楷体"/>
+        </w:rPr>
+        <w:t xml:space="preserve"> </w:t>
+      </w:r>
+      <w:r>
+        <w:rPr>
+          <w:rFonts w:ascii="楷体" w:eastAsia="楷体" w:hAnsi="楷体"/>
+        </w:rPr>
+        <w:t>Tomca</w:t>
+      </w:r>
+      <w:r>
+        <w:rPr>
+          <w:rFonts w:ascii="楷体" w:eastAsia="楷体" w:hAnsi="楷体" w:hint="eastAsia"/>
+        </w:rPr>
+        <w:t>t服务器</w:t>
+      </w:r>
+    </w:p>
+    <w:p>
+      <w:pPr>
+        <w:ind w:firstLineChars="0" w:firstLine="0"/>
+        <w:rPr>
+          <w:rFonts w:hint="eastAsia"/>
+        </w:rPr>
+      </w:pPr>
+    </w:p>
+    <w:p>
+      <w:pPr>
+        <w:ind w:firstLineChars="0" w:firstLine="0"/>
+      </w:pPr>
+    </w:p>
+    <w:p>
+      <w:pPr>
+        <w:ind w:firstLineChars="0" w:firstLine="0"/>
+        <w:rPr>
+          <w:rFonts w:hint="eastAsia"/>
+        </w:rPr>
+      </w:pPr>
+    </w:p>
+    <w:p>
+      <w:pPr>
+        <w:pStyle w:val="2"/>
+      </w:pPr>
+      <w:r>
+        <w:rPr>
+          <w:rFonts w:hint="eastAsia"/>
+        </w:rPr>
+        <w:t>2</w:t>
+      </w:r>
+      <w:r>
+        <w:rPr>
+          <w:rFonts w:hint="eastAsia"/>
+        </w:rPr>
+        <w:t>．</w:t>
+      </w:r>
+      <w:r>
+        <w:t>2</w:t>
+      </w:r>
+      <w:r>
+        <w:t xml:space="preserve"> </w:t>
+      </w:r>
+      <w:r>
+        <w:rPr>
+          <w:rFonts w:hint="eastAsia"/>
+        </w:rPr>
+        <w:t>系统</w:t>
+      </w:r>
+      <w:r>
+        <w:rPr>
+          <w:rFonts w:hint="eastAsia"/>
+        </w:rPr>
+        <w:t>前端</w:t>
+      </w:r>
+      <w:r>
+        <w:rPr>
+          <w:rFonts w:hint="eastAsia"/>
+        </w:rPr>
+        <w:t>技术概括</w:t>
+      </w:r>
+    </w:p>
+    <w:p>
+      <w:pPr>
+        <w:ind w:firstLineChars="0" w:firstLine="0"/>
+        <w:rPr>
+          <w:rFonts w:hint="eastAsia"/>
+        </w:rPr>
       </w:pPr>
     </w:p>
     <w:p>
@@ -3563,7 +4460,7 @@
       <w:pPr>
         <w:pStyle w:val="1"/>
       </w:pPr>
-      <w:bookmarkStart w:id="13" w:name="_Toc76403851"/>
+      <w:bookmarkStart w:id="16" w:name="_Toc76492326"/>
       <w:r>
         <w:rPr>
           <w:rFonts w:hint="eastAsia"/>
@@ -3579,13 +4476,13 @@
         </w:rPr>
         <w:t>系统分析与设计</w:t>
       </w:r>
-      <w:bookmarkEnd w:id="13"/>
+      <w:bookmarkEnd w:id="16"/>
     </w:p>
     <w:p>
       <w:pPr>
         <w:pStyle w:val="2"/>
       </w:pPr>
-      <w:bookmarkStart w:id="14" w:name="_Toc76403852"/>
+      <w:bookmarkStart w:id="17" w:name="_Toc76492327"/>
       <w:r>
         <w:rPr>
           <w:rFonts w:hint="eastAsia"/>
@@ -3613,13 +4510,13 @@
         </w:rPr>
         <w:t>博客管理平台概述</w:t>
       </w:r>
-      <w:bookmarkEnd w:id="14"/>
+      <w:bookmarkEnd w:id="17"/>
     </w:p>
     <w:p>
       <w:pPr>
         <w:pStyle w:val="2"/>
       </w:pPr>
-      <w:bookmarkStart w:id="15" w:name="_Toc76403853"/>
+      <w:bookmarkStart w:id="18" w:name="_Toc76492328"/>
       <w:r>
         <w:rPr>
           <w:rFonts w:hint="eastAsia"/>
@@ -3647,13 +4544,13 @@
         </w:rPr>
         <w:t>博客管理平台需求分析</w:t>
       </w:r>
-      <w:bookmarkEnd w:id="15"/>
+      <w:bookmarkEnd w:id="18"/>
     </w:p>
     <w:p>
       <w:pPr>
         <w:pStyle w:val="3"/>
       </w:pPr>
-      <w:bookmarkStart w:id="16" w:name="_Toc76403854"/>
+      <w:bookmarkStart w:id="19" w:name="_Toc76492329"/>
       <w:r>
         <w:rPr>
           <w:rFonts w:hint="eastAsia"/>
@@ -3669,13 +4566,13 @@
         </w:rPr>
         <w:t>超级管理员需求分析</w:t>
       </w:r>
-      <w:bookmarkEnd w:id="16"/>
+      <w:bookmarkEnd w:id="19"/>
     </w:p>
     <w:p>
       <w:pPr>
         <w:pStyle w:val="3"/>
       </w:pPr>
-      <w:bookmarkStart w:id="17" w:name="_Toc76403855"/>
+      <w:bookmarkStart w:id="20" w:name="_Toc76492330"/>
       <w:r>
         <w:rPr>
           <w:rFonts w:hint="eastAsia"/>
@@ -3691,7 +4588,7 @@
         </w:rPr>
         <w:t>普通用户需求分析</w:t>
       </w:r>
-      <w:bookmarkEnd w:id="17"/>
+      <w:bookmarkEnd w:id="20"/>
     </w:p>
     <w:p>
       <w:pPr>
@@ -3702,7 +4599,7 @@
       <w:pPr>
         <w:pStyle w:val="2"/>
       </w:pPr>
-      <w:bookmarkStart w:id="18" w:name="_Toc76403856"/>
+      <w:bookmarkStart w:id="21" w:name="_Toc76492331"/>
       <w:r>
         <w:rPr>
           <w:rFonts w:hint="eastAsia"/>
@@ -3728,13 +4625,13 @@
         </w:rPr>
         <w:t>系统设计</w:t>
       </w:r>
-      <w:bookmarkEnd w:id="18"/>
+      <w:bookmarkEnd w:id="21"/>
     </w:p>
     <w:p>
       <w:pPr>
         <w:pStyle w:val="3"/>
       </w:pPr>
-      <w:bookmarkStart w:id="19" w:name="_Toc76403857"/>
+      <w:bookmarkStart w:id="22" w:name="_Toc76492332"/>
       <w:r>
         <w:rPr>
           <w:rFonts w:hint="eastAsia"/>
@@ -3750,13 +4647,13 @@
         </w:rPr>
         <w:t>数据库设计</w:t>
       </w:r>
-      <w:bookmarkEnd w:id="19"/>
+      <w:bookmarkEnd w:id="22"/>
     </w:p>
     <w:p>
       <w:pPr>
         <w:pStyle w:val="3"/>
       </w:pPr>
-      <w:bookmarkStart w:id="20" w:name="_Toc76403858"/>
+      <w:bookmarkStart w:id="23" w:name="_Toc76492333"/>
       <w:r>
         <w:rPr>
           <w:rFonts w:hint="eastAsia"/>
@@ -3772,13 +4669,13 @@
         </w:rPr>
         <w:t>管理员功能设计</w:t>
       </w:r>
-      <w:bookmarkEnd w:id="20"/>
+      <w:bookmarkEnd w:id="23"/>
     </w:p>
     <w:p>
       <w:pPr>
         <w:pStyle w:val="3"/>
       </w:pPr>
-      <w:bookmarkStart w:id="21" w:name="_Toc76403859"/>
+      <w:bookmarkStart w:id="24" w:name="_Toc76492334"/>
       <w:r>
         <w:rPr>
           <w:rFonts w:hint="eastAsia"/>
@@ -3794,7 +4691,7 @@
         </w:rPr>
         <w:t>普通用户功能设计</w:t>
       </w:r>
-      <w:bookmarkEnd w:id="21"/>
+      <w:bookmarkEnd w:id="24"/>
     </w:p>
     <w:p>
       <w:pPr>
@@ -3810,7 +4707,7 @@
       <w:pPr>
         <w:pStyle w:val="1"/>
       </w:pPr>
-      <w:bookmarkStart w:id="22" w:name="_Toc76403860"/>
+      <w:bookmarkStart w:id="25" w:name="_Toc76492335"/>
       <w:r>
         <w:rPr>
           <w:rFonts w:hint="eastAsia"/>
@@ -3826,13 +4723,13 @@
         </w:rPr>
         <w:t>系统实现</w:t>
       </w:r>
-      <w:bookmarkEnd w:id="22"/>
+      <w:bookmarkEnd w:id="25"/>
     </w:p>
     <w:p>
       <w:pPr>
         <w:pStyle w:val="2"/>
       </w:pPr>
-      <w:bookmarkStart w:id="23" w:name="_Toc76403861"/>
+      <w:bookmarkStart w:id="26" w:name="_Toc76492336"/>
       <w:r>
         <w:rPr>
           <w:rFonts w:hint="eastAsia"/>
@@ -3860,13 +4757,13 @@
         </w:rPr>
         <w:t>数据库实现</w:t>
       </w:r>
-      <w:bookmarkEnd w:id="23"/>
+      <w:bookmarkEnd w:id="26"/>
     </w:p>
     <w:p>
       <w:pPr>
         <w:pStyle w:val="2"/>
       </w:pPr>
-      <w:bookmarkStart w:id="24" w:name="_Toc76403862"/>
+      <w:bookmarkStart w:id="27" w:name="_Toc76492337"/>
       <w:r>
         <w:rPr>
           <w:rFonts w:hint="eastAsia"/>
@@ -3906,13 +4803,13 @@
         </w:rPr>
         <w:t>实现</w:t>
       </w:r>
-      <w:bookmarkEnd w:id="24"/>
+      <w:bookmarkEnd w:id="27"/>
     </w:p>
     <w:p>
       <w:pPr>
         <w:pStyle w:val="2"/>
       </w:pPr>
-      <w:bookmarkStart w:id="25" w:name="_Toc76403863"/>
+      <w:bookmarkStart w:id="28" w:name="_Toc76492338"/>
       <w:r>
         <w:rPr>
           <w:rFonts w:hint="eastAsia"/>
@@ -3934,7 +4831,7 @@
         </w:rPr>
         <w:t>普通用户功能实现</w:t>
       </w:r>
-      <w:bookmarkEnd w:id="25"/>
+      <w:bookmarkEnd w:id="28"/>
     </w:p>
     <w:p>
       <w:pPr>
@@ -3950,7 +4847,7 @@
       <w:pPr>
         <w:pStyle w:val="1"/>
       </w:pPr>
-      <w:bookmarkStart w:id="26" w:name="_Toc76403864"/>
+      <w:bookmarkStart w:id="29" w:name="_Toc76492339"/>
       <w:r>
         <w:rPr>
           <w:rFonts w:hint="eastAsia"/>
@@ -3966,13 +4863,13 @@
         </w:rPr>
         <w:t>总结与展望</w:t>
       </w:r>
-      <w:bookmarkEnd w:id="26"/>
+      <w:bookmarkEnd w:id="29"/>
     </w:p>
     <w:p>
       <w:pPr>
         <w:pStyle w:val="2"/>
       </w:pPr>
-      <w:bookmarkStart w:id="27" w:name="_Toc76403865"/>
+      <w:bookmarkStart w:id="30" w:name="_Toc76492340"/>
       <w:r>
         <w:rPr>
           <w:rFonts w:hint="eastAsia"/>
@@ -4000,13 +4897,21 @@
         </w:rPr>
         <w:t>对项目的总结</w:t>
       </w:r>
-      <w:bookmarkEnd w:id="27"/>
+      <w:bookmarkEnd w:id="30"/>
+    </w:p>
+    <w:p>
+      <w:pPr>
+        <w:ind w:firstLine="480"/>
+        <w:rPr>
+          <w:rFonts w:hint="eastAsia"/>
+        </w:rPr>
+      </w:pPr>
     </w:p>
     <w:p>
       <w:pPr>
         <w:pStyle w:val="2"/>
       </w:pPr>
-      <w:bookmarkStart w:id="28" w:name="_Toc76403866"/>
+      <w:bookmarkStart w:id="31" w:name="_Toc76492341"/>
       <w:r>
         <w:rPr>
           <w:rFonts w:hint="eastAsia"/>
@@ -4034,14 +4939,11 @@
         </w:rPr>
         <w:t>对未来的展望</w:t>
       </w:r>
-      <w:bookmarkEnd w:id="28"/>
-    </w:p>
-    <w:p>
-      <w:pPr>
-        <w:ind w:firstLine="480"/>
-        <w:rPr>
-          <w:rFonts w:hint="eastAsia"/>
-        </w:rPr>
+      <w:bookmarkEnd w:id="31"/>
+    </w:p>
+    <w:p>
+      <w:pPr>
+        <w:ind w:firstLine="480"/>
       </w:pPr>
     </w:p>
     <w:p>
@@ -4080,7 +4982,7 @@
           <w:szCs w:val="28"/>
         </w:rPr>
       </w:pPr>
-      <w:bookmarkStart w:id="29" w:name="_Toc76403867"/>
+      <w:bookmarkStart w:id="32" w:name="_Toc76492342"/>
       <w:r>
         <w:rPr>
           <w:rFonts w:hint="eastAsia"/>
@@ -4090,7 +4992,7 @@
         <w:lastRenderedPageBreak/>
         <w:t>参考文献：</w:t>
       </w:r>
-      <w:bookmarkEnd w:id="29"/>
+      <w:bookmarkEnd w:id="32"/>
     </w:p>
     <w:p>
       <w:pPr>
@@ -4164,6 +5066,11 @@
         <w:docPartUnique/>
       </w:docPartObj>
     </w:sdtPr>
+    <w:sdtEndPr>
+      <w:rPr>
+        <w:rStyle w:val="a7"/>
+      </w:rPr>
+    </w:sdtEndPr>
     <w:sdtContent>
       <w:p>
         <w:pPr>
@@ -4217,6 +5124,11 @@
         <w:docPartUnique/>
       </w:docPartObj>
     </w:sdtPr>
+    <w:sdtEndPr>
+      <w:rPr>
+        <w:rStyle w:val="a7"/>
+      </w:rPr>
+    </w:sdtEndPr>
     <w:sdtContent>
       <w:p>
         <w:pPr>

</xml_diff>